<commit_message>
add licence, update handout
</commit_message>
<xml_diff>
--- a/regression_pkgs_handout.docx
+++ b/regression_pkgs_handout.docx
@@ -8,81 +8,8 @@
           <w:lang w:val="en-US"/>
         </w:rPr>
       </w:pPr>
-      <w:r>
-        <w:rPr>
-          <w:noProof/>
-          <w:lang w:eastAsia="de-DE"/>
-        </w:rPr>
-        <w:drawing>
-          <wp:anchor distT="0" distB="0" distL="114300" distR="114300" simplePos="0" relativeHeight="251658240" behindDoc="0" locked="0" layoutInCell="1" allowOverlap="1">
-            <wp:simplePos x="0" y="0"/>
-            <wp:positionH relativeFrom="column">
-              <wp:posOffset>-504825</wp:posOffset>
-            </wp:positionH>
-            <wp:positionV relativeFrom="paragraph">
-              <wp:posOffset>-285750</wp:posOffset>
-            </wp:positionV>
-            <wp:extent cx="1102936" cy="857250"/>
-            <wp:effectExtent l="0" t="0" r="0" b="0"/>
-            <wp:wrapNone/>
-            <wp:docPr id="1" name="Grafik 1" descr="Bildergebnis für rstats"/>
-            <wp:cNvGraphicFramePr>
-              <a:graphicFrameLocks xmlns:a="http://schemas.openxmlformats.org/drawingml/2006/main" noChangeAspect="1"/>
-            </wp:cNvGraphicFramePr>
-            <a:graphic xmlns:a="http://schemas.openxmlformats.org/drawingml/2006/main">
-              <a:graphicData uri="http://schemas.openxmlformats.org/drawingml/2006/picture">
-                <pic:pic xmlns:pic="http://schemas.openxmlformats.org/drawingml/2006/picture">
-                  <pic:nvPicPr>
-                    <pic:cNvPr id="0" name="Picture 1" descr="Bildergebnis für rstats"/>
-                    <pic:cNvPicPr>
-                      <a:picLocks noChangeAspect="1" noChangeArrowheads="1"/>
-                    </pic:cNvPicPr>
-                  </pic:nvPicPr>
-                  <pic:blipFill>
-                    <a:blip r:embed="rId5" cstate="print">
-                      <a:extLst>
-                        <a:ext uri="{28A0092B-C50C-407E-A947-70E740481C1C}">
-                          <a14:useLocalDpi xmlns:a14="http://schemas.microsoft.com/office/drawing/2010/main" val="0"/>
-                        </a:ext>
-                      </a:extLst>
-                    </a:blip>
-                    <a:srcRect/>
-                    <a:stretch>
-                      <a:fillRect/>
-                    </a:stretch>
-                  </pic:blipFill>
-                  <pic:spPr bwMode="auto">
-                    <a:xfrm>
-                      <a:off x="0" y="0"/>
-                      <a:ext cx="1102936" cy="857250"/>
-                    </a:xfrm>
-                    <a:prstGeom prst="rect">
-                      <a:avLst/>
-                    </a:prstGeom>
-                    <a:noFill/>
-                    <a:ln>
-                      <a:noFill/>
-                    </a:ln>
-                  </pic:spPr>
-                </pic:pic>
-              </a:graphicData>
-            </a:graphic>
-            <wp14:sizeRelH relativeFrom="page">
-              <wp14:pctWidth>0</wp14:pctWidth>
-            </wp14:sizeRelH>
-            <wp14:sizeRelV relativeFrom="page">
-              <wp14:pctHeight>0</wp14:pctHeight>
-            </wp14:sizeRelV>
-          </wp:anchor>
-        </w:drawing>
-      </w:r>
-    </w:p>
-    <w:p>
-      <w:pPr>
-        <w:rPr>
-          <w:lang w:val="en-US"/>
-        </w:rPr>
-      </w:pPr>
+      <w:bookmarkStart w:id="0" w:name="_GoBack"/>
+      <w:bookmarkEnd w:id="0"/>
     </w:p>
     <w:tbl>
       <w:tblPr>
@@ -1421,23 +1348,7 @@
                 <w:sz w:val="20"/>
                 <w:lang w:val="en-GB"/>
               </w:rPr>
-              <w:t>see count data, but response is modelled as mixture of Bernoulli</w:t>
-            </w:r>
-            <w:r>
-              <w:rPr>
-                <w:rFonts w:ascii="Source Sans Pro Light" w:hAnsi="Source Sans Pro Light" w:cs="Open Sans Light"/>
-                <w:sz w:val="20"/>
-                <w:lang w:val="en-GB"/>
-              </w:rPr>
-              <w:t xml:space="preserve"> &amp; </w:t>
-            </w:r>
-            <w:r>
-              <w:rPr>
-                <w:rFonts w:ascii="Source Sans Pro Light" w:hAnsi="Source Sans Pro Light" w:cs="Open Sans Light"/>
-                <w:sz w:val="20"/>
-                <w:lang w:val="en-GB"/>
-              </w:rPr>
-              <w:t>Poisson distribution (two sources of zeros)</w:t>
+              <w:t>see count data, but response is modelled as mixture of Bernoulli &amp; Poisson distribution (two sources of zeros)</w:t>
             </w:r>
           </w:p>
         </w:tc>
@@ -1948,33 +1859,7 @@
                 <w:sz w:val="20"/>
                 <w:lang w:val="en-GB"/>
               </w:rPr>
-              <w:t>see count data</w:t>
-            </w:r>
-            <w:bookmarkStart w:id="0" w:name="_GoBack"/>
-            <w:bookmarkEnd w:id="0"/>
-            <w:r>
-              <w:rPr>
-                <w:rFonts w:ascii="Source Sans Pro Light" w:hAnsi="Source Sans Pro Light" w:cs="Open Sans Light"/>
-                <w:sz w:val="20"/>
-                <w:lang w:val="en-GB"/>
-              </w:rPr>
-              <w:t xml:space="preserve">, but only for positive counts (hurdle </w:t>
-            </w:r>
-            <w:r>
-              <w:rPr>
-                <w:rFonts w:ascii="Source Sans Pro Light" w:hAnsi="Source Sans Pro Light" w:cs="Open Sans Light"/>
-                <w:sz w:val="20"/>
-                <w:lang w:val="en-GB"/>
-              </w:rPr>
-              <w:t xml:space="preserve">component </w:t>
-            </w:r>
-            <w:r>
-              <w:rPr>
-                <w:rFonts w:ascii="Source Sans Pro Light" w:hAnsi="Source Sans Pro Light" w:cs="Open Sans Light"/>
-                <w:sz w:val="20"/>
-                <w:lang w:val="en-GB"/>
-              </w:rPr>
-              <w:t>models zero-counts)</w:t>
+              <w:t>see count data, but only for positive counts (hurdle component models zero-counts)</w:t>
             </w:r>
           </w:p>
         </w:tc>
@@ -3598,6 +3483,8 @@
       </w:r>
     </w:p>
     <w:sectPr>
+      <w:headerReference w:type="default" r:id="rId7"/>
+      <w:footerReference w:type="default" r:id="rId8"/>
       <w:pgSz w:w="11906" w:h="16838"/>
       <w:pgMar w:top="720" w:right="720" w:bottom="720" w:left="720" w:header="708" w:footer="708" w:gutter="0"/>
       <w:cols w:space="708"/>
@@ -3605,6 +3492,253 @@
     </w:sectPr>
   </w:body>
 </w:document>
+</file>
+
+<file path=word/endnotes.xml><?xml version="1.0" encoding="utf-8"?>
+<w:endnotes xmlns:wpc="http://schemas.microsoft.com/office/word/2010/wordprocessingCanvas" xmlns:cx="http://schemas.microsoft.com/office/drawing/2014/chartex" xmlns:mc="http://schemas.openxmlformats.org/markup-compatibility/2006" xmlns:o="urn:schemas-microsoft-com:office:office" xmlns:r="http://schemas.openxmlformats.org/officeDocument/2006/relationships" xmlns:m="http://schemas.openxmlformats.org/officeDocument/2006/math" xmlns:v="urn:schemas-microsoft-com:vml" xmlns:wp14="http://schemas.microsoft.com/office/word/2010/wordprocessingDrawing" xmlns:wp="http://schemas.openxmlformats.org/drawingml/2006/wordprocessingDrawing" xmlns:w10="urn:schemas-microsoft-com:office:word" xmlns:w="http://schemas.openxmlformats.org/wordprocessingml/2006/main" xmlns:w14="http://schemas.microsoft.com/office/word/2010/wordml" xmlns:w15="http://schemas.microsoft.com/office/word/2012/wordml" xmlns:w16se="http://schemas.microsoft.com/office/word/2015/wordml/symex" xmlns:wpg="http://schemas.microsoft.com/office/word/2010/wordprocessingGroup" xmlns:wpi="http://schemas.microsoft.com/office/word/2010/wordprocessingInk" xmlns:wne="http://schemas.microsoft.com/office/word/2006/wordml" xmlns:wps="http://schemas.microsoft.com/office/word/2010/wordprocessingShape" mc:Ignorable="w14 w15 w16se wp14">
+  <w:endnote w:type="separator" w:id="-1">
+    <w:p>
+      <w:pPr>
+        <w:spacing w:after="0" w:line="240" w:lineRule="auto"/>
+      </w:pPr>
+      <w:r>
+        <w:separator/>
+      </w:r>
+    </w:p>
+  </w:endnote>
+  <w:endnote w:type="continuationSeparator" w:id="0">
+    <w:p>
+      <w:pPr>
+        <w:spacing w:after="0" w:line="240" w:lineRule="auto"/>
+      </w:pPr>
+      <w:r>
+        <w:continuationSeparator/>
+      </w:r>
+    </w:p>
+  </w:endnote>
+</w:endnotes>
+</file>
+
+<file path=word/footer1.xml><?xml version="1.0" encoding="utf-8"?>
+<w:ftr xmlns:wpc="http://schemas.microsoft.com/office/word/2010/wordprocessingCanvas" xmlns:cx="http://schemas.microsoft.com/office/drawing/2014/chartex" xmlns:mc="http://schemas.openxmlformats.org/markup-compatibility/2006" xmlns:o="urn:schemas-microsoft-com:office:office" xmlns:r="http://schemas.openxmlformats.org/officeDocument/2006/relationships" xmlns:m="http://schemas.openxmlformats.org/officeDocument/2006/math" xmlns:v="urn:schemas-microsoft-com:vml" xmlns:wp14="http://schemas.microsoft.com/office/word/2010/wordprocessingDrawing" xmlns:wp="http://schemas.openxmlformats.org/drawingml/2006/wordprocessingDrawing" xmlns:w10="urn:schemas-microsoft-com:office:word" xmlns:w="http://schemas.openxmlformats.org/wordprocessingml/2006/main" xmlns:w14="http://schemas.microsoft.com/office/word/2010/wordml" xmlns:w15="http://schemas.microsoft.com/office/word/2012/wordml" xmlns:w16se="http://schemas.microsoft.com/office/word/2015/wordml/symex" xmlns:wpg="http://schemas.microsoft.com/office/word/2010/wordprocessingGroup" xmlns:wpi="http://schemas.microsoft.com/office/word/2010/wordprocessingInk" xmlns:wne="http://schemas.microsoft.com/office/word/2006/wordml" xmlns:wps="http://schemas.microsoft.com/office/word/2010/wordprocessingShape" mc:Ignorable="w14 w15 w16se wp14">
+  <w:p>
+    <w:pPr>
+      <w:pStyle w:val="Fuzeile"/>
+    </w:pPr>
+    <w:r>
+      <w:rPr>
+        <w:noProof/>
+      </w:rPr>
+      <w:pict>
+        <v:shapetype id="_x0000_t75" coordsize="21600,21600" o:spt="75" o:preferrelative="t" path="m@4@5l@4@11@9@11@9@5xe" filled="f" stroked="f">
+          <v:stroke joinstyle="miter"/>
+          <v:formulas>
+            <v:f eqn="if lineDrawn pixelLineWidth 0"/>
+            <v:f eqn="sum @0 1 0"/>
+            <v:f eqn="sum 0 0 @1"/>
+            <v:f eqn="prod @2 1 2"/>
+            <v:f eqn="prod @3 21600 pixelWidth"/>
+            <v:f eqn="prod @3 21600 pixelHeight"/>
+            <v:f eqn="sum @0 0 1"/>
+            <v:f eqn="prod @6 1 2"/>
+            <v:f eqn="prod @7 21600 pixelWidth"/>
+            <v:f eqn="sum @8 21600 0"/>
+            <v:f eqn="prod @7 21600 pixelHeight"/>
+            <v:f eqn="sum @10 21600 0"/>
+          </v:formulas>
+          <v:path o:extrusionok="f" gradientshapeok="t" o:connecttype="rect"/>
+          <o:lock v:ext="edit" aspectratio="t"/>
+        </v:shapetype>
+        <v:shape id="_x0000_s2049" type="#_x0000_t75" style="position:absolute;margin-left:426pt;margin-top:0;width:96.75pt;height:33.75pt;z-index:-251655168;mso-position-horizontal-relative:text;mso-position-vertical-relative:text;mso-width-relative:page;mso-height-relative:page">
+          <v:imagedata r:id="rId1" o:title="by2"/>
+        </v:shape>
+      </w:pict>
+    </w:r>
+  </w:p>
+</w:ftr>
+</file>
+
+<file path=word/footnotes.xml><?xml version="1.0" encoding="utf-8"?>
+<w:footnotes xmlns:wpc="http://schemas.microsoft.com/office/word/2010/wordprocessingCanvas" xmlns:cx="http://schemas.microsoft.com/office/drawing/2014/chartex" xmlns:mc="http://schemas.openxmlformats.org/markup-compatibility/2006" xmlns:o="urn:schemas-microsoft-com:office:office" xmlns:r="http://schemas.openxmlformats.org/officeDocument/2006/relationships" xmlns:m="http://schemas.openxmlformats.org/officeDocument/2006/math" xmlns:v="urn:schemas-microsoft-com:vml" xmlns:wp14="http://schemas.microsoft.com/office/word/2010/wordprocessingDrawing" xmlns:wp="http://schemas.openxmlformats.org/drawingml/2006/wordprocessingDrawing" xmlns:w10="urn:schemas-microsoft-com:office:word" xmlns:w="http://schemas.openxmlformats.org/wordprocessingml/2006/main" xmlns:w14="http://schemas.microsoft.com/office/word/2010/wordml" xmlns:w15="http://schemas.microsoft.com/office/word/2012/wordml" xmlns:w16se="http://schemas.microsoft.com/office/word/2015/wordml/symex" xmlns:wpg="http://schemas.microsoft.com/office/word/2010/wordprocessingGroup" xmlns:wpi="http://schemas.microsoft.com/office/word/2010/wordprocessingInk" xmlns:wne="http://schemas.microsoft.com/office/word/2006/wordml" xmlns:wps="http://schemas.microsoft.com/office/word/2010/wordprocessingShape" mc:Ignorable="w14 w15 w16se wp14">
+  <w:footnote w:type="separator" w:id="-1">
+    <w:p>
+      <w:pPr>
+        <w:spacing w:after="0" w:line="240" w:lineRule="auto"/>
+      </w:pPr>
+      <w:r>
+        <w:separator/>
+      </w:r>
+    </w:p>
+  </w:footnote>
+  <w:footnote w:type="continuationSeparator" w:id="0">
+    <w:p>
+      <w:pPr>
+        <w:spacing w:after="0" w:line="240" w:lineRule="auto"/>
+      </w:pPr>
+      <w:r>
+        <w:continuationSeparator/>
+      </w:r>
+    </w:p>
+  </w:footnote>
+</w:footnotes>
+</file>
+
+<file path=word/header1.xml><?xml version="1.0" encoding="utf-8"?>
+<w:hdr xmlns:wpc="http://schemas.microsoft.com/office/word/2010/wordprocessingCanvas" xmlns:cx="http://schemas.microsoft.com/office/drawing/2014/chartex" xmlns:mc="http://schemas.openxmlformats.org/markup-compatibility/2006" xmlns:o="urn:schemas-microsoft-com:office:office" xmlns:r="http://schemas.openxmlformats.org/officeDocument/2006/relationships" xmlns:m="http://schemas.openxmlformats.org/officeDocument/2006/math" xmlns:v="urn:schemas-microsoft-com:vml" xmlns:wp14="http://schemas.microsoft.com/office/word/2010/wordprocessingDrawing" xmlns:wp="http://schemas.openxmlformats.org/drawingml/2006/wordprocessingDrawing" xmlns:w10="urn:schemas-microsoft-com:office:word" xmlns:w="http://schemas.openxmlformats.org/wordprocessingml/2006/main" xmlns:w14="http://schemas.microsoft.com/office/word/2010/wordml" xmlns:w15="http://schemas.microsoft.com/office/word/2012/wordml" xmlns:w16se="http://schemas.microsoft.com/office/word/2015/wordml/symex" xmlns:wpg="http://schemas.microsoft.com/office/word/2010/wordprocessingGroup" xmlns:wpi="http://schemas.microsoft.com/office/word/2010/wordprocessingInk" xmlns:wne="http://schemas.microsoft.com/office/word/2006/wordml" xmlns:wps="http://schemas.microsoft.com/office/word/2010/wordprocessingShape" mc:Ignorable="w14 w15 w16se wp14">
+  <w:p>
+    <w:pPr>
+      <w:pStyle w:val="Kopfzeile"/>
+      <w:jc w:val="right"/>
+      <w:rPr>
+        <w:rFonts w:ascii="Source Sans Pro Light" w:hAnsi="Source Sans Pro Light"/>
+        <w:sz w:val="20"/>
+        <w:szCs w:val="20"/>
+        <w:lang w:val="en-GB"/>
+      </w:rPr>
+    </w:pPr>
+    <w:r>
+      <w:rPr>
+        <w:rFonts w:ascii="Source Sans Pro Light" w:hAnsi="Source Sans Pro Light"/>
+        <w:i/>
+        <w:noProof/>
+        <w:sz w:val="20"/>
+        <w:szCs w:val="20"/>
+        <w:lang w:eastAsia="de-DE"/>
+      </w:rPr>
+      <w:drawing>
+        <wp:anchor distT="0" distB="0" distL="114300" distR="114300" simplePos="0" relativeHeight="251659264" behindDoc="0" locked="0" layoutInCell="1" allowOverlap="1" wp14:anchorId="414F8A42" wp14:editId="2377E4B0">
+          <wp:simplePos x="0" y="0"/>
+          <wp:positionH relativeFrom="column">
+            <wp:posOffset>-447675</wp:posOffset>
+          </wp:positionH>
+          <wp:positionV relativeFrom="paragraph">
+            <wp:posOffset>-381635</wp:posOffset>
+          </wp:positionV>
+          <wp:extent cx="1102936" cy="857250"/>
+          <wp:effectExtent l="0" t="0" r="0" b="0"/>
+          <wp:wrapNone/>
+          <wp:docPr id="1" name="Grafik 1" descr="Bildergebnis für rstats"/>
+          <wp:cNvGraphicFramePr>
+            <a:graphicFrameLocks xmlns:a="http://schemas.openxmlformats.org/drawingml/2006/main" noChangeAspect="1"/>
+          </wp:cNvGraphicFramePr>
+          <a:graphic xmlns:a="http://schemas.openxmlformats.org/drawingml/2006/main">
+            <a:graphicData uri="http://schemas.openxmlformats.org/drawingml/2006/picture">
+              <pic:pic xmlns:pic="http://schemas.openxmlformats.org/drawingml/2006/picture">
+                <pic:nvPicPr>
+                  <pic:cNvPr id="0" name="Picture 1" descr="Bildergebnis für rstats"/>
+                  <pic:cNvPicPr>
+                    <a:picLocks noChangeAspect="1" noChangeArrowheads="1"/>
+                  </pic:cNvPicPr>
+                </pic:nvPicPr>
+                <pic:blipFill>
+                  <a:blip r:embed="rId1" cstate="print">
+                    <a:extLst>
+                      <a:ext uri="{28A0092B-C50C-407E-A947-70E740481C1C}">
+                        <a14:useLocalDpi xmlns:a14="http://schemas.microsoft.com/office/drawing/2010/main" val="0"/>
+                      </a:ext>
+                    </a:extLst>
+                  </a:blip>
+                  <a:srcRect/>
+                  <a:stretch>
+                    <a:fillRect/>
+                  </a:stretch>
+                </pic:blipFill>
+                <pic:spPr bwMode="auto">
+                  <a:xfrm>
+                    <a:off x="0" y="0"/>
+                    <a:ext cx="1102936" cy="857250"/>
+                  </a:xfrm>
+                  <a:prstGeom prst="rect">
+                    <a:avLst/>
+                  </a:prstGeom>
+                  <a:noFill/>
+                  <a:ln>
+                    <a:noFill/>
+                  </a:ln>
+                </pic:spPr>
+              </pic:pic>
+            </a:graphicData>
+          </a:graphic>
+          <wp14:sizeRelH relativeFrom="page">
+            <wp14:pctWidth>0</wp14:pctWidth>
+          </wp14:sizeRelH>
+          <wp14:sizeRelV relativeFrom="page">
+            <wp14:pctHeight>0</wp14:pctHeight>
+          </wp14:sizeRelV>
+        </wp:anchor>
+      </w:drawing>
+    </w:r>
+    <w:r>
+      <w:rPr>
+        <w:rFonts w:ascii="Source Sans Pro Light" w:hAnsi="Source Sans Pro Light"/>
+        <w:i/>
+        <w:noProof/>
+        <w:sz w:val="20"/>
+        <w:szCs w:val="20"/>
+        <w:lang w:val="en-GB" w:eastAsia="de-DE"/>
+      </w:rPr>
+      <w:t>Overview of R Modelling Packages</w:t>
+    </w:r>
+    <w:r>
+      <w:rPr>
+        <w:rFonts w:ascii="Source Sans Pro Light" w:hAnsi="Source Sans Pro Light"/>
+        <w:noProof/>
+        <w:sz w:val="20"/>
+        <w:szCs w:val="20"/>
+        <w:lang w:val="en-GB" w:eastAsia="de-DE"/>
+      </w:rPr>
+      <w:t xml:space="preserve"> by</w:t>
+    </w:r>
+    <w:r>
+      <w:rPr>
+        <w:rFonts w:ascii="Source Sans Pro Light" w:hAnsi="Source Sans Pro Light"/>
+        <w:sz w:val="20"/>
+        <w:szCs w:val="20"/>
+        <w:lang w:val="en-GB"/>
+      </w:rPr>
+      <w:t xml:space="preserve"> Daniel Lüdecke</w:t>
+    </w:r>
+    <w:r>
+      <w:rPr>
+        <w:rFonts w:ascii="Source Sans Pro Light" w:hAnsi="Source Sans Pro Light"/>
+        <w:sz w:val="20"/>
+        <w:szCs w:val="20"/>
+        <w:lang w:val="en-GB"/>
+      </w:rPr>
+      <w:t xml:space="preserve"> (</w:t>
+    </w:r>
+    <w:r>
+      <w:rPr>
+        <w:rFonts w:ascii="Source Sans Pro Light" w:hAnsi="Source Sans Pro Light"/>
+        <w:sz w:val="20"/>
+        <w:szCs w:val="20"/>
+        <w:lang w:val="en-GB"/>
+      </w:rPr>
+      <w:tab/>
+    </w:r>
+    <w:hyperlink r:id="rId2" w:history="1">
+      <w:r>
+        <w:rPr>
+          <w:rStyle w:val="Hyperlink"/>
+          <w:rFonts w:ascii="Source Sans Pro Light" w:hAnsi="Source Sans Pro Light"/>
+          <w:sz w:val="20"/>
+          <w:szCs w:val="20"/>
+          <w:lang w:val="en-GB"/>
+        </w:rPr>
+        <w:t>https://github.com/strengejacke/mixed-models-snippets/</w:t>
+      </w:r>
+    </w:hyperlink>
+    <w:r>
+      <w:rPr>
+        <w:rFonts w:ascii="Source Sans Pro Light" w:hAnsi="Source Sans Pro Light"/>
+        <w:sz w:val="20"/>
+        <w:szCs w:val="20"/>
+        <w:lang w:val="en-GB"/>
+      </w:rPr>
+      <w:t>)</w:t>
+    </w:r>
+  </w:p>
+</w:hdr>
 </file>
 
 <file path=word/styles.xml><?xml version="1.0" encoding="utf-8"?>
@@ -4115,6 +4249,50 @@
       <w:u w:val="single"/>
     </w:rPr>
   </w:style>
+  <w:style w:type="paragraph" w:styleId="Kopfzeile">
+    <w:name w:val="header"/>
+    <w:basedOn w:val="Standard"/>
+    <w:link w:val="KopfzeileZchn"/>
+    <w:uiPriority w:val="99"/>
+    <w:unhideWhenUsed/>
+    <w:rsid w:val="00EC5AB9"/>
+    <w:pPr>
+      <w:tabs>
+        <w:tab w:val="center" w:pos="4536"/>
+        <w:tab w:val="right" w:pos="9072"/>
+      </w:tabs>
+      <w:spacing w:after="0" w:line="240" w:lineRule="auto"/>
+    </w:pPr>
+  </w:style>
+  <w:style w:type="character" w:customStyle="1" w:styleId="KopfzeileZchn">
+    <w:name w:val="Kopfzeile Zchn"/>
+    <w:basedOn w:val="Absatz-Standardschriftart"/>
+    <w:link w:val="Kopfzeile"/>
+    <w:uiPriority w:val="99"/>
+    <w:rsid w:val="00EC5AB9"/>
+  </w:style>
+  <w:style w:type="paragraph" w:styleId="Fuzeile">
+    <w:name w:val="footer"/>
+    <w:basedOn w:val="Standard"/>
+    <w:link w:val="FuzeileZchn"/>
+    <w:uiPriority w:val="99"/>
+    <w:unhideWhenUsed/>
+    <w:rsid w:val="00EC5AB9"/>
+    <w:pPr>
+      <w:tabs>
+        <w:tab w:val="center" w:pos="4536"/>
+        <w:tab w:val="right" w:pos="9072"/>
+      </w:tabs>
+      <w:spacing w:after="0" w:line="240" w:lineRule="auto"/>
+    </w:pPr>
+  </w:style>
+  <w:style w:type="character" w:customStyle="1" w:styleId="FuzeileZchn">
+    <w:name w:val="Fußzeile Zchn"/>
+    <w:basedOn w:val="Absatz-Standardschriftart"/>
+    <w:link w:val="Fuzeile"/>
+    <w:uiPriority w:val="99"/>
+    <w:rsid w:val="00EC5AB9"/>
+  </w:style>
 </w:styles>
 </file>
 
@@ -4384,7 +4562,7 @@
 </file>
 
 <file path=customXml/itemProps1.xml><?xml version="1.0" encoding="utf-8"?>
-<ds:datastoreItem xmlns:ds="http://schemas.openxmlformats.org/officeDocument/2006/customXml" ds:itemID="{E09D882D-B3B5-48B7-8E3C-67AC6FB3B978}">
+<ds:datastoreItem xmlns:ds="http://schemas.openxmlformats.org/officeDocument/2006/customXml" ds:itemID="{467EA97C-C403-408B-A5AE-34FC8F09237F}">
   <ds:schemaRefs>
     <ds:schemaRef ds:uri="http://schemas.openxmlformats.org/officeDocument/2006/bibliography"/>
   </ds:schemaRefs>

</xml_diff>